<commit_message>
finalized the project proposal to include conclusion
</commit_message>
<xml_diff>
--- a/Capstone_DMIS_Proposal.docx
+++ b/Capstone_DMIS_Proposal.docx
@@ -792,6 +792,60 @@
           <w:lang w:val="en-US"/>
         </w:rPr>
         <w:t>Phase 5: Project Documentation and Presentation</w:t>
+      </w:r>
+    </w:p>
+    <w:p>
+      <w:pPr>
+        <w:spacing w:after="0"/>
+        <w:rPr>
+          <w:sz w:val="24"/>
+          <w:szCs w:val="24"/>
+          <w:lang w:val="en-US"/>
+        </w:rPr>
+      </w:pPr>
+    </w:p>
+    <w:p>
+      <w:pPr>
+        <w:pStyle w:val="ListParagraph"/>
+        <w:numPr>
+          <w:ilvl w:val="0"/>
+          <w:numId w:val="1"/>
+        </w:numPr>
+        <w:spacing w:after="0"/>
+        <w:rPr>
+          <w:sz w:val="24"/>
+          <w:szCs w:val="24"/>
+          <w:lang w:val="en-US"/>
+        </w:rPr>
+      </w:pPr>
+      <w:r>
+        <w:rPr>
+          <w:b/>
+          <w:bCs/>
+          <w:sz w:val="24"/>
+          <w:szCs w:val="24"/>
+          <w:lang w:val="en-US"/>
+        </w:rPr>
+        <w:t>Conclusion</w:t>
+      </w:r>
+    </w:p>
+    <w:p>
+      <w:pPr>
+        <w:pStyle w:val="ListParagraph"/>
+        <w:spacing w:after="0"/>
+        <w:rPr>
+          <w:sz w:val="24"/>
+          <w:szCs w:val="24"/>
+          <w:lang w:val="en-US"/>
+        </w:rPr>
+      </w:pPr>
+      <w:r>
+        <w:rPr>
+          <w:sz w:val="24"/>
+          <w:szCs w:val="24"/>
+          <w:lang w:val="en-US"/>
+        </w:rPr>
+        <w:t>The proposed Inventory Management module for the industry-level DMIS will provide organizations with a comprehensive and efficient way to manage their IT assets. By maintaining an accurate inventory of desktop computers, peripherals, and software applications, organizations can optimize resource allocation, reduce costs associated with hardware and software maintenance, and improve overall IT management. With the successful completion of this project, organizations will be better equipped to manage their IT resources and ensure the long-term success of their IT infrastructure.</w:t>
       </w:r>
     </w:p>
     <w:sectPr>
@@ -1148,7 +1202,7 @@
   <w:abstractNum w:abstractNumId="3" w15:restartNumberingAfterBreak="0">
     <w:nsid w:val="62BD3C3F"/>
     <w:multiLevelType w:val="hybridMultilevel"/>
-    <w:tmpl w:val="0A14244A"/>
+    <w:tmpl w:val="61E63234"/>
     <w:lvl w:ilvl="0" w:tplc="1009000F">
       <w:start w:val="1"/>
       <w:numFmt w:val="decimal"/>

</xml_diff>

<commit_message>
reattempting to correct finalized project proposal
</commit_message>
<xml_diff>
--- a/Capstone_DMIS_Proposal.docx
+++ b/Capstone_DMIS_Proposal.docx
@@ -846,6 +846,14 @@
           <w:lang w:val="en-US"/>
         </w:rPr>
         <w:t>The proposed Inventory Management module for the industry-level DMIS will provide organizations with a comprehensive and efficient way to manage their IT assets. By maintaining an accurate inventory of desktop computers, peripherals, and software applications, organizations can optimize resource allocation, reduce costs associated with hardware and software maintenance, and improve overall IT management. With the successful completion of this project, organizations will be better equipped to manage their IT resources and ensure the long-term success of their IT infrastructure</w:t>
+      </w:r>
+      <w:r>
+        <w:rPr>
+          <w:sz w:val="24"/>
+          <w:szCs w:val="24"/>
+          <w:lang w:val="en-US"/>
+        </w:rPr>
+        <w:t>.</w:t>
       </w:r>
     </w:p>
     <w:sectPr>

</xml_diff>